<commit_message>
event table, browse hotel
</commit_message>
<xml_diff>
--- a/Documentation/Diagrams/Event(updated).docx
+++ b/Documentation/Diagrams/Event(updated).docx
@@ -1,6 +1,6 @@
 
 <file path=word/document.xml><?xml version="1.0" encoding="utf-8"?>
-<w:document xmlns:wpc="http://schemas.microsoft.com/office/word/2010/wordprocessingCanvas" xmlns:cx="http://schemas.microsoft.com/office/drawing/2014/chartex" xmlns:mc="http://schemas.openxmlformats.org/markup-compatibility/2006" xmlns:o="urn:schemas-microsoft-com:office:office" xmlns:r="http://schemas.openxmlformats.org/officeDocument/2006/relationships" xmlns:m="http://schemas.openxmlformats.org/officeDocument/2006/math" xmlns:v="urn:schemas-microsoft-com:vml" xmlns:wp14="http://schemas.microsoft.com/office/word/2010/wordprocessingDrawing" xmlns:wp="http://schemas.openxmlformats.org/drawingml/2006/wordprocessingDrawing" xmlns:w10="urn:schemas-microsoft-com:office:word" xmlns:w="http://schemas.openxmlformats.org/wordprocessingml/2006/main" xmlns:w14="http://schemas.microsoft.com/office/word/2010/wordml" xmlns:w15="http://schemas.microsoft.com/office/word/2012/wordml" xmlns:w16se="http://schemas.microsoft.com/office/word/2015/wordml/symex" xmlns:wpg="http://schemas.microsoft.com/office/word/2010/wordprocessingGroup" xmlns:wpi="http://schemas.microsoft.com/office/word/2010/wordprocessingInk" xmlns:wne="http://schemas.microsoft.com/office/word/2006/wordml" xmlns:wps="http://schemas.microsoft.com/office/word/2010/wordprocessingShape" mc:Ignorable="w14 w15 w16se wp14">
+<w:document xmlns:wpc="http://schemas.microsoft.com/office/word/2010/wordprocessingCanvas" xmlns:mc="http://schemas.openxmlformats.org/markup-compatibility/2006" xmlns:o="urn:schemas-microsoft-com:office:office" xmlns:r="http://schemas.openxmlformats.org/officeDocument/2006/relationships" xmlns:m="http://schemas.openxmlformats.org/officeDocument/2006/math" xmlns:v="urn:schemas-microsoft-com:vml" xmlns:wp14="http://schemas.microsoft.com/office/word/2010/wordprocessingDrawing" xmlns:wp="http://schemas.openxmlformats.org/drawingml/2006/wordprocessingDrawing" xmlns:w10="urn:schemas-microsoft-com:office:word" xmlns:w="http://schemas.openxmlformats.org/wordprocessingml/2006/main" xmlns:w14="http://schemas.microsoft.com/office/word/2010/wordml" xmlns:w15="http://schemas.microsoft.com/office/word/2012/wordml" xmlns:wpg="http://schemas.microsoft.com/office/word/2010/wordprocessingGroup" xmlns:wpi="http://schemas.microsoft.com/office/word/2010/wordprocessingInk" xmlns:wne="http://schemas.microsoft.com/office/word/2006/wordml" xmlns:wps="http://schemas.microsoft.com/office/word/2010/wordprocessingShape" mc:Ignorable="w14 w15 wp14">
   <w:body>
     <w:tbl>
       <w:tblPr>
@@ -147,7 +147,7 @@
           </w:tcPr>
           <w:p>
             <w:r>
-              <w:t>Customer finishes booking</w:t>
+              <w:t>Customer is looking for a hotel</w:t>
             </w:r>
           </w:p>
         </w:tc>
@@ -177,26 +177,20 @@
           </w:tcPr>
           <w:p>
             <w:r>
-              <w:t>Finish booking</w:t>
-            </w:r>
-          </w:p>
-        </w:tc>
-        <w:tc>
-          <w:tcPr>
-            <w:tcW w:w="1559" w:type="dxa"/>
-          </w:tcPr>
-          <w:p>
-            <w:r>
-              <w:t xml:space="preserve">Customer has finished </w:t>
-            </w:r>
-            <w:r>
-              <w:t>their</w:t>
+              <w:t>Browse hotel</w:t>
+            </w:r>
+          </w:p>
+        </w:tc>
+        <w:tc>
+          <w:tcPr>
+            <w:tcW w:w="1559" w:type="dxa"/>
+          </w:tcPr>
+          <w:p>
+            <w:r>
+              <w:t>Customer is shown hotel options</w:t>
             </w:r>
             <w:bookmarkStart w:id="0" w:name="_GoBack"/>
             <w:bookmarkEnd w:id="0"/>
-            <w:r>
-              <w:t xml:space="preserve"> stay</w:t>
-            </w:r>
           </w:p>
         </w:tc>
         <w:tc>
@@ -548,7 +542,7 @@
 </file>
 
 <file path=word/styles.xml><?xml version="1.0" encoding="utf-8"?>
-<w:styles xmlns:mc="http://schemas.openxmlformats.org/markup-compatibility/2006" xmlns:r="http://schemas.openxmlformats.org/officeDocument/2006/relationships" xmlns:w="http://schemas.openxmlformats.org/wordprocessingml/2006/main" xmlns:w14="http://schemas.microsoft.com/office/word/2010/wordml" xmlns:w15="http://schemas.microsoft.com/office/word/2012/wordml" xmlns:w16se="http://schemas.microsoft.com/office/word/2015/wordml/symex" mc:Ignorable="w14 w15 w16se">
+<w:styles xmlns:mc="http://schemas.openxmlformats.org/markup-compatibility/2006" xmlns:r="http://schemas.openxmlformats.org/officeDocument/2006/relationships" xmlns:w="http://schemas.openxmlformats.org/wordprocessingml/2006/main" xmlns:w14="http://schemas.microsoft.com/office/word/2010/wordml" xmlns:w15="http://schemas.microsoft.com/office/word/2012/wordml" mc:Ignorable="w14 w15">
   <w:docDefaults>
     <w:rPrDefault>
       <w:rPr>

</xml_diff>

<commit_message>
event table minor update, usecase full desc update
</commit_message>
<xml_diff>
--- a/Documentation/Diagrams/Event(updated).docx
+++ b/Documentation/Diagrams/Event(updated).docx
@@ -157,7 +157,10 @@
           </w:tcPr>
           <w:p>
             <w:r>
-              <w:t>Customer review</w:t>
+              <w:t xml:space="preserve">Customer </w:t>
+            </w:r>
+            <w:r>
+              <w:t>credentials</w:t>
             </w:r>
           </w:p>
         </w:tc>
@@ -189,8 +192,6 @@
             <w:r>
               <w:t>Customer is shown hotel options</w:t>
             </w:r>
-            <w:bookmarkStart w:id="0" w:name="_GoBack"/>
-            <w:bookmarkEnd w:id="0"/>
           </w:p>
         </w:tc>
         <w:tc>
@@ -397,7 +398,13 @@
           </w:tcPr>
           <w:p>
             <w:r>
-              <w:t xml:space="preserve">QA sets the </w:t>
+              <w:t xml:space="preserve">QA </w:t>
+            </w:r>
+            <w:r>
+              <w:t>categorizes</w:t>
+            </w:r>
+            <w:r>
+              <w:t xml:space="preserve"> the </w:t>
             </w:r>
             <w:r>
               <w:t>unknown sentiments found in the reviews</w:t>
@@ -530,7 +537,10 @@
       </w:tr>
     </w:tbl>
     <w:p/>
-    <w:p/>
+    <w:p>
+      <w:bookmarkStart w:id="0" w:name="_GoBack"/>
+      <w:bookmarkEnd w:id="0"/>
+    </w:p>
     <w:sectPr>
       <w:pgSz w:w="12240" w:h="15840"/>
       <w:pgMar w:top="1440" w:right="1440" w:bottom="1440" w:left="1440" w:header="720" w:footer="720" w:gutter="0"/>

</xml_diff>